<commit_message>
Change the output files
</commit_message>
<xml_diff>
--- a/HW1/Assignment1WordOutput.docx
+++ b/HW1/Assignment1WordOutput.docx
@@ -476,7 +476,7 @@
               <w:rPr>
                 <w:rFonts w:ascii="Times New Roman" w:hAnsi="Times New Roman" w:cs="Times New Roman"/>
               </w:rPr>
-              <w:t>0.021</w:t>
+              <w:t>0.027</w:t>
             </w:r>
           </w:p>
         </w:tc>
@@ -551,6 +551,9 @@
       </w:r>
       <w:r>
         <w:t xml:space="preserve"> have an elite college</w:t>
+      </w:r>
+      <w:r>
+        <w:t xml:space="preserve"> with the recruiter gender and the candidate gender covariates</w:t>
       </w:r>
       <w:r>
         <w:t>. Standard OLS standard errors are reported.</w:t>

</xml_diff>